<commit_message>
edited file.txt and changed the name of newmain
</commit_message>
<xml_diff>
--- a/decl.docx
+++ b/decl.docx
@@ -5,6 +5,15 @@
     <w:p>
       <w:r>
         <w:t>This is a Microsoft word document.</w:t>
+      </w:r>
+      <w:r>
+        <w:t xml:space="preserve"> (</w:t>
+      </w:r>
+      <w:r>
+        <w:t>Changed main</w:t>
+      </w:r>
+      <w:r>
+        <w:t>)</w:t>
       </w:r>
     </w:p>
     <w:p>

</xml_diff>

<commit_message>
Changes made in the docl alternative branch
</commit_message>
<xml_diff>
--- a/decl.docx
+++ b/decl.docx
@@ -15,6 +15,11 @@
         <w:t>It will be treated as a binary file by Git.</w:t>
       </w:r>
     </w:p>
+    <w:p>
+      <w:r>
+        <w:t>Changes made in the alternative branch decl document.</w:t>
+      </w:r>
+    </w:p>
     <w:p/>
     <w:p>
       <w:pPr>
@@ -51,25 +56,7 @@
           <w:rFonts w:ascii="Source Sans Pro" w:hAnsi="Source Sans Pro"/>
           <w:color w:val="555555"/>
         </w:rPr>
-        <w:t xml:space="preserve">The unanimous Declaration of the thirteen </w:t>
-      </w:r>
-      <w:proofErr w:type="gramStart"/>
-      <w:r>
-        <w:rPr>
-          <w:rStyle w:val="Strong"/>
-          <w:rFonts w:ascii="Source Sans Pro" w:hAnsi="Source Sans Pro"/>
-          <w:color w:val="555555"/>
-        </w:rPr>
-        <w:t>united States</w:t>
-      </w:r>
-      <w:proofErr w:type="gramEnd"/>
-      <w:r>
-        <w:rPr>
-          <w:rStyle w:val="Strong"/>
-          <w:rFonts w:ascii="Source Sans Pro" w:hAnsi="Source Sans Pro"/>
-          <w:color w:val="555555"/>
-        </w:rPr>
-        <w:t xml:space="preserve"> of America,</w:t>
+        <w:t>The unanimous Declaration of the thirteen united States of America,</w:t>
       </w:r>
       <w:r>
         <w:rPr>
@@ -94,55 +81,7 @@
           <w:rFonts w:ascii="Source Sans Pro" w:hAnsi="Source Sans Pro"/>
           <w:color w:val="555555"/>
         </w:rPr>
-        <w:t xml:space="preserve">We hold these truths to be self-evident, that all men are created equal, that they are endowed by their Creator with certain unalienable Rights, that among these are Life, Liberty and the pursuit of Happiness.--That to secure these rights, Governments are instituted among Men, deriving their just powers from the consent of the governed, --That whenever any Form of Government becomes destructive of these ends, it is the Right of the People to alter or to abolish it, and to institute new Government, laying its foundation on such principles and organizing its powers in such form, as to them shall seem most likely to </w:t>
-      </w:r>
-      <w:proofErr w:type="spellStart"/>
-      <w:r>
-        <w:rPr>
-          <w:rFonts w:ascii="Source Sans Pro" w:hAnsi="Source Sans Pro"/>
-          <w:color w:val="555555"/>
-        </w:rPr>
-        <w:t>effect</w:t>
-      </w:r>
-      <w:proofErr w:type="spellEnd"/>
-      <w:r>
-        <w:rPr>
-          <w:rFonts w:ascii="Source Sans Pro" w:hAnsi="Source Sans Pro"/>
-          <w:color w:val="555555"/>
-        </w:rPr>
-        <w:t xml:space="preserve"> their Safety and Happiness. Prudence, indeed, will dictate that Governments long established should not be changed for light and transient causes; and </w:t>
-      </w:r>
-      <w:proofErr w:type="gramStart"/>
-      <w:r>
-        <w:rPr>
-          <w:rFonts w:ascii="Source Sans Pro" w:hAnsi="Source Sans Pro"/>
-          <w:color w:val="555555"/>
-        </w:rPr>
-        <w:t>accordingly</w:t>
-      </w:r>
-      <w:proofErr w:type="gramEnd"/>
-      <w:r>
-        <w:rPr>
-          <w:rFonts w:ascii="Source Sans Pro" w:hAnsi="Source Sans Pro"/>
-          <w:color w:val="555555"/>
-        </w:rPr>
-        <w:t xml:space="preserve"> all experience hath shewn, that mankind are more disposed to suffer, while evils are sufferable, than to right themselves by abolishing the forms to which they are accustomed. But when a long train of abuses and usurpations, pursuing invariably the same Object evinces a design to reduce them under absolute Despotism, it is their right, it is their duty, to throw off such Government, and to provide new Guards for their future </w:t>
-      </w:r>
-      <w:proofErr w:type="gramStart"/>
-      <w:r>
-        <w:rPr>
-          <w:rFonts w:ascii="Source Sans Pro" w:hAnsi="Source Sans Pro"/>
-          <w:color w:val="555555"/>
-        </w:rPr>
-        <w:t>security.--</w:t>
-      </w:r>
-      <w:proofErr w:type="gramEnd"/>
-      <w:r>
-        <w:rPr>
-          <w:rFonts w:ascii="Source Sans Pro" w:hAnsi="Source Sans Pro"/>
-          <w:color w:val="555555"/>
-        </w:rPr>
-        <w:t>Such has been the patient sufferance of these Colonies; and such is now the necessity which constrains them to alter their former Systems of Government. The history of the present King of Great Britain is a history of repeated injuries and usurpations, all having in direct object the establishment of an absolute Tyranny over these States. To prove this, let Facts be submitted to a candid world.</w:t>
+        <w:t>We hold these truths to be self-evident, that all men are created equal, that they are endowed by their Creator with certain unalienable Rights, that among these are Life, Liberty and the pursuit of Happiness.--That to secure these rights, Governments are instituted among Men, deriving their just powers from the consent of the governed, --That whenever any Form of Government becomes destructive of these ends, it is the Right of the People to alter or to abolish it, and to institute new Government, laying its foundation on such principles and organizing its powers in such form, as to them shall seem most likely to effect their Safety and Happiness. Prudence, indeed, will dictate that Governments long established should not be changed for light and transient causes; and accordingly all experience hath shewn, that mankind are more disposed to suffer, while evils are sufferable, than to right themselves by abolishing the forms to which they are accustomed. But when a long train of abuses and usurpations, pursuing invariably the same Object evinces a design to reduce them under absolute Despotism, it is their right, it is their duty, to throw off such Government, and to provide new Guards for their future security.--Such has been the patient sufferance of these Colonies; and such is now the necessity which constrains them to alter their former Systems of Government. The history of the present King of Great Britain is a history of repeated injuries and usurpations, all having in direct object the establishment of an absolute Tyranny over these States. To prove this, let Facts be submitted to a candid world.</w:t>
       </w:r>
     </w:p>
     <w:p>
@@ -251,73 +190,25 @@
           <w:rFonts w:ascii="Source Sans Pro" w:hAnsi="Source Sans Pro"/>
           <w:color w:val="555555"/>
         </w:rPr>
-        <w:t xml:space="preserve">He has refused for a long time, after such dissolutions, to cause others to be elected; whereby the Legislative powers, incapable of Annihilation, have returned to the People at large for their exercise; the State remaining in the </w:t>
-      </w:r>
-      <w:proofErr w:type="spellStart"/>
-      <w:r>
-        <w:rPr>
-          <w:rFonts w:ascii="Source Sans Pro" w:hAnsi="Source Sans Pro"/>
-          <w:color w:val="555555"/>
-        </w:rPr>
-        <w:t>mean time</w:t>
-      </w:r>
-      <w:proofErr w:type="spellEnd"/>
-      <w:r>
-        <w:rPr>
-          <w:rFonts w:ascii="Source Sans Pro" w:hAnsi="Source Sans Pro"/>
-          <w:color w:val="555555"/>
-        </w:rPr>
-        <w:t xml:space="preserve"> exposed to all the dangers of invasion from without, and convulsions within.</w:t>
-      </w:r>
-    </w:p>
-    <w:p>
-      <w:pPr>
-        <w:pStyle w:val="NormalWeb"/>
-        <w:shd w:val="clear" w:color="auto" w:fill="FFFFFF"/>
-        <w:spacing w:before="0" w:beforeAutospacing="0" w:after="150" w:afterAutospacing="0"/>
-        <w:rPr>
-          <w:rFonts w:ascii="Source Sans Pro" w:hAnsi="Source Sans Pro"/>
-          <w:color w:val="555555"/>
-        </w:rPr>
-      </w:pPr>
-      <w:r>
-        <w:rPr>
-          <w:rFonts w:ascii="Source Sans Pro" w:hAnsi="Source Sans Pro"/>
-          <w:color w:val="555555"/>
-        </w:rPr>
-        <w:t xml:space="preserve">He has </w:t>
-      </w:r>
-      <w:proofErr w:type="spellStart"/>
-      <w:r>
-        <w:rPr>
-          <w:rFonts w:ascii="Source Sans Pro" w:hAnsi="Source Sans Pro"/>
-          <w:color w:val="555555"/>
-        </w:rPr>
-        <w:t>endeavoured</w:t>
-      </w:r>
-      <w:proofErr w:type="spellEnd"/>
-      <w:r>
-        <w:rPr>
-          <w:rFonts w:ascii="Source Sans Pro" w:hAnsi="Source Sans Pro"/>
-          <w:color w:val="555555"/>
-        </w:rPr>
-        <w:t xml:space="preserve"> to prevent the population of these States; for that </w:t>
-      </w:r>
-      <w:proofErr w:type="gramStart"/>
-      <w:r>
-        <w:rPr>
-          <w:rFonts w:ascii="Source Sans Pro" w:hAnsi="Source Sans Pro"/>
-          <w:color w:val="555555"/>
-        </w:rPr>
-        <w:t>purpose</w:t>
-      </w:r>
-      <w:proofErr w:type="gramEnd"/>
-      <w:r>
-        <w:rPr>
-          <w:rFonts w:ascii="Source Sans Pro" w:hAnsi="Source Sans Pro"/>
-          <w:color w:val="555555"/>
-        </w:rPr>
-        <w:t xml:space="preserve"> obstructing the Laws for Naturalization of Foreigners; refusing to pass others to encourage their migrations hither, and raising the conditions of new Appropriations of Lands.</w:t>
+        <w:t>He has refused for a long time, after such dissolutions, to cause others to be elected; whereby the Legislative powers, incapable of Annihilation, have returned to the People at large for their exercise; the State remaining in the mean time exposed to all the dangers of invasion from without, and convulsions within.</w:t>
+      </w:r>
+    </w:p>
+    <w:p>
+      <w:pPr>
+        <w:pStyle w:val="NormalWeb"/>
+        <w:shd w:val="clear" w:color="auto" w:fill="FFFFFF"/>
+        <w:spacing w:before="0" w:beforeAutospacing="0" w:after="150" w:afterAutospacing="0"/>
+        <w:rPr>
+          <w:rFonts w:ascii="Source Sans Pro" w:hAnsi="Source Sans Pro"/>
+          <w:color w:val="555555"/>
+        </w:rPr>
+      </w:pPr>
+      <w:r>
+        <w:rPr>
+          <w:rFonts w:ascii="Source Sans Pro" w:hAnsi="Source Sans Pro"/>
+          <w:color w:val="555555"/>
+        </w:rPr>
+        <w:t>He has endeavoured to prevent the population of these States; for that purpose obstructing the Laws for Naturalization of Foreigners; refusing to pass others to encourage their migrations hither, and raising the conditions of new Appropriations of Lands.</w:t>
       </w:r>
     </w:p>
     <w:p>
@@ -371,23 +262,7 @@
           <w:rFonts w:ascii="Source Sans Pro" w:hAnsi="Source Sans Pro"/>
           <w:color w:val="555555"/>
         </w:rPr>
-        <w:t xml:space="preserve">He has erected a multitude of New Offices, and sent hither swarms of Officers to </w:t>
-      </w:r>
-      <w:proofErr w:type="spellStart"/>
-      <w:r>
-        <w:rPr>
-          <w:rFonts w:ascii="Source Sans Pro" w:hAnsi="Source Sans Pro"/>
-          <w:color w:val="555555"/>
-        </w:rPr>
-        <w:t>harrass</w:t>
-      </w:r>
-      <w:proofErr w:type="spellEnd"/>
-      <w:r>
-        <w:rPr>
-          <w:rFonts w:ascii="Source Sans Pro" w:hAnsi="Source Sans Pro"/>
-          <w:color w:val="555555"/>
-        </w:rPr>
-        <w:t xml:space="preserve"> our people, and eat out their substance.</w:t>
+        <w:t>He has erected a multitude of New Offices, and sent hither swarms of Officers to harrass our people, and eat out their substance.</w:t>
       </w:r>
     </w:p>
     <w:p>
@@ -567,23 +442,7 @@
           <w:rFonts w:ascii="Source Sans Pro" w:hAnsi="Source Sans Pro"/>
           <w:color w:val="555555"/>
         </w:rPr>
-        <w:t xml:space="preserve">For abolishing the free System of English Laws in a </w:t>
-      </w:r>
-      <w:proofErr w:type="spellStart"/>
-      <w:r>
-        <w:rPr>
-          <w:rFonts w:ascii="Source Sans Pro" w:hAnsi="Source Sans Pro"/>
-          <w:color w:val="555555"/>
-        </w:rPr>
-        <w:t>neighbouring</w:t>
-      </w:r>
-      <w:proofErr w:type="spellEnd"/>
-      <w:r>
-        <w:rPr>
-          <w:rFonts w:ascii="Source Sans Pro" w:hAnsi="Source Sans Pro"/>
-          <w:color w:val="555555"/>
-        </w:rPr>
-        <w:t xml:space="preserve"> Province, establishing therein an Arbitrary government, and enlarging its Boundaries so as to render it at once an example and fit instrument for introducing the same absolute rule into these Colonies:</w:t>
+        <w:t>For abolishing the free System of English Laws in a neighbouring Province, establishing therein an Arbitrary government, and enlarging its Boundaries so as to render it at once an example and fit instrument for introducing the same absolute rule into these Colonies:</w:t>
       </w:r>
     </w:p>
     <w:p>
@@ -674,23 +533,7 @@
           <w:rFonts w:ascii="Source Sans Pro" w:hAnsi="Source Sans Pro"/>
           <w:color w:val="555555"/>
         </w:rPr>
-        <w:t xml:space="preserve">He is at this time transporting large Armies of foreign Mercenaries to </w:t>
-      </w:r>
-      <w:proofErr w:type="spellStart"/>
-      <w:r>
-        <w:rPr>
-          <w:rFonts w:ascii="Source Sans Pro" w:hAnsi="Source Sans Pro"/>
-          <w:color w:val="555555"/>
-        </w:rPr>
-        <w:t>compleat</w:t>
-      </w:r>
-      <w:proofErr w:type="spellEnd"/>
-      <w:r>
-        <w:rPr>
-          <w:rFonts w:ascii="Source Sans Pro" w:hAnsi="Source Sans Pro"/>
-          <w:color w:val="555555"/>
-        </w:rPr>
-        <w:t xml:space="preserve"> the works of death, desolation and tyranny, already begun with circumstances of Cruelty &amp; perfidy scarcely paralleled in the most barbarous ages, and totally unworthy the Head of a civilized nation.</w:t>
+        <w:t>He is at this time transporting large Armies of foreign Mercenaries to compleat the works of death, desolation and tyranny, already begun with circumstances of Cruelty &amp; perfidy scarcely paralleled in the most barbarous ages, and totally unworthy the Head of a civilized nation.</w:t>
       </w:r>
     </w:p>
     <w:p>
@@ -726,91 +569,43 @@
           <w:rFonts w:ascii="Source Sans Pro" w:hAnsi="Source Sans Pro"/>
           <w:color w:val="555555"/>
         </w:rPr>
-        <w:t xml:space="preserve">He has excited domestic insurrections amongst us, and has </w:t>
-      </w:r>
-      <w:proofErr w:type="spellStart"/>
-      <w:r>
-        <w:rPr>
-          <w:rFonts w:ascii="Source Sans Pro" w:hAnsi="Source Sans Pro"/>
-          <w:color w:val="555555"/>
-        </w:rPr>
-        <w:t>endeavoured</w:t>
-      </w:r>
-      <w:proofErr w:type="spellEnd"/>
-      <w:r>
-        <w:rPr>
-          <w:rFonts w:ascii="Source Sans Pro" w:hAnsi="Source Sans Pro"/>
-          <w:color w:val="555555"/>
-        </w:rPr>
-        <w:t xml:space="preserve"> to bring on the inhabitants of our frontiers, the merciless Indian Savages, whose known rule of warfare, is an undistinguished destruction of all ages, sexes and conditions.</w:t>
-      </w:r>
-    </w:p>
-    <w:p>
-      <w:pPr>
-        <w:pStyle w:val="NormalWeb"/>
-        <w:shd w:val="clear" w:color="auto" w:fill="FFFFFF"/>
-        <w:spacing w:before="0" w:beforeAutospacing="0" w:after="150" w:afterAutospacing="0"/>
-        <w:rPr>
-          <w:rFonts w:ascii="Source Sans Pro" w:hAnsi="Source Sans Pro"/>
-          <w:color w:val="555555"/>
-        </w:rPr>
-      </w:pPr>
-      <w:r>
-        <w:rPr>
-          <w:rFonts w:ascii="Source Sans Pro" w:hAnsi="Source Sans Pro"/>
-          <w:color w:val="555555"/>
-        </w:rPr>
-        <w:t xml:space="preserve">In every stage of these </w:t>
-      </w:r>
-      <w:proofErr w:type="gramStart"/>
-      <w:r>
-        <w:rPr>
-          <w:rFonts w:ascii="Source Sans Pro" w:hAnsi="Source Sans Pro"/>
-          <w:color w:val="555555"/>
-        </w:rPr>
-        <w:t>Oppressions</w:t>
-      </w:r>
-      <w:proofErr w:type="gramEnd"/>
-      <w:r>
-        <w:rPr>
-          <w:rFonts w:ascii="Source Sans Pro" w:hAnsi="Source Sans Pro"/>
-          <w:color w:val="555555"/>
-        </w:rPr>
-        <w:t xml:space="preserve"> We have Petitioned for Redress in the most humble terms: Our repeated Petitions have been answered only by repeated injury. A Prince whose character is thus marked by every act which may define a Tyrant, is unfit to be the ruler of a free people.</w:t>
-      </w:r>
-    </w:p>
-    <w:p>
-      <w:pPr>
-        <w:pStyle w:val="NormalWeb"/>
-        <w:shd w:val="clear" w:color="auto" w:fill="FFFFFF"/>
-        <w:spacing w:before="0" w:beforeAutospacing="0" w:after="150" w:afterAutospacing="0"/>
-        <w:rPr>
-          <w:rFonts w:ascii="Source Sans Pro" w:hAnsi="Source Sans Pro"/>
-          <w:color w:val="555555"/>
-        </w:rPr>
-      </w:pPr>
-      <w:r>
-        <w:rPr>
-          <w:rFonts w:ascii="Source Sans Pro" w:hAnsi="Source Sans Pro"/>
-          <w:color w:val="555555"/>
-        </w:rPr>
-        <w:t xml:space="preserve">Nor have We been wanting in attentions to our </w:t>
-      </w:r>
-      <w:proofErr w:type="spellStart"/>
-      <w:r>
-        <w:rPr>
-          <w:rFonts w:ascii="Source Sans Pro" w:hAnsi="Source Sans Pro"/>
-          <w:color w:val="555555"/>
-        </w:rPr>
-        <w:t>Brittish</w:t>
-      </w:r>
-      <w:proofErr w:type="spellEnd"/>
-      <w:r>
-        <w:rPr>
-          <w:rFonts w:ascii="Source Sans Pro" w:hAnsi="Source Sans Pro"/>
-          <w:color w:val="555555"/>
-        </w:rPr>
-        <w:t xml:space="preserve"> brethren. We have warned them from time to time of attempts by their legislature to extend an unwarrantable jurisdiction over us. We have reminded them of the circumstances of our emigration and settlement here. We have appealed to their native justice and magnanimity, and we have conjured them by the ties of our common kindred to disavow these usurpations, which, would inevitably interrupt our connections and correspondence. They too have been deaf to the voice of justice and of consanguinity. We must, therefore, acquiesce in the necessity, which denounces our Separation, and hold them, as we hold the rest of mankind, Enemies in War, in Peace Friends.</w:t>
+        <w:t>He has excited domestic insurrections amongst us, and has endeavoured to bring on the inhabitants of our frontiers, the merciless Indian Savages, whose known rule of warfare, is an undistinguished destruction of all ages, sexes and conditions.</w:t>
+      </w:r>
+    </w:p>
+    <w:p>
+      <w:pPr>
+        <w:pStyle w:val="NormalWeb"/>
+        <w:shd w:val="clear" w:color="auto" w:fill="FFFFFF"/>
+        <w:spacing w:before="0" w:beforeAutospacing="0" w:after="150" w:afterAutospacing="0"/>
+        <w:rPr>
+          <w:rFonts w:ascii="Source Sans Pro" w:hAnsi="Source Sans Pro"/>
+          <w:color w:val="555555"/>
+        </w:rPr>
+      </w:pPr>
+      <w:r>
+        <w:rPr>
+          <w:rFonts w:ascii="Source Sans Pro" w:hAnsi="Source Sans Pro"/>
+          <w:color w:val="555555"/>
+        </w:rPr>
+        <w:t>In every stage of these Oppressions We have Petitioned for Redress in the most humble terms: Our repeated Petitions have been answered only by repeated injury. A Prince whose character is thus marked by every act which may define a Tyrant, is unfit to be the ruler of a free people.</w:t>
+      </w:r>
+    </w:p>
+    <w:p>
+      <w:pPr>
+        <w:pStyle w:val="NormalWeb"/>
+        <w:shd w:val="clear" w:color="auto" w:fill="FFFFFF"/>
+        <w:spacing w:before="0" w:beforeAutospacing="0" w:after="150" w:afterAutospacing="0"/>
+        <w:rPr>
+          <w:rFonts w:ascii="Source Sans Pro" w:hAnsi="Source Sans Pro"/>
+          <w:color w:val="555555"/>
+        </w:rPr>
+      </w:pPr>
+      <w:r>
+        <w:rPr>
+          <w:rFonts w:ascii="Source Sans Pro" w:hAnsi="Source Sans Pro"/>
+          <w:color w:val="555555"/>
+        </w:rPr>
+        <w:t>Nor have We been wanting in attentions to our Brittish brethren. We have warned them from time to time of attempts by their legislature to extend an unwarrantable jurisdiction over us. We have reminded them of the circumstances of our emigration and settlement here. We have appealed to their native justice and magnanimity, and we have conjured them by the ties of our common kindred to disavow these usurpations, which, would inevitably interrupt our connections and correspondence. They too have been deaf to the voice of justice and of consanguinity. We must, therefore, acquiesce in the necessity, which denounces our Separation, and hold them, as we hold the rest of mankind, Enemies in War, in Peace Friends.</w:t>
       </w:r>
     </w:p>
     <w:p>

</xml_diff>